<commit_message>
Small correction in technical specification
</commit_message>
<xml_diff>
--- a/Документы/В формате MS Office/Техническое описание.docx
+++ b/Документы/В формате MS Office/Техническое описание.docx
@@ -107,6 +107,13 @@
     </w:p>
     <w:sdt>
       <w:sdtPr>
+        <w:id w:val="2141344"/>
+        <w:docPartObj>
+          <w:docPartGallery w:val="*6HXИмяК"/>
+          <w:docPartUnique/>
+        </w:docPartObj>
+      </w:sdtPr>
+      <w:sdtEndPr>
         <w:rPr>
           <w:rFonts w:ascii="Times New Roman" w:eastAsiaTheme="minorHAnsi" w:hAnsi="Times New Roman" w:cs="Times New Roman"/>
           <w:b w:val="0"/>
@@ -114,8 +121,7 @@
           <w:color w:val="auto"/>
           <w:szCs w:val="22"/>
         </w:rPr>
-        <w:id w:val="25292976"/>
-      </w:sdtPr>
+      </w:sdtEndPr>
       <w:sdtContent>
         <w:p>
           <w:pPr>
@@ -139,7 +145,10 @@
               <w:tab w:val="right" w:leader="dot" w:pos="9345"/>
             </w:tabs>
             <w:rPr>
+              <w:rFonts w:asciiTheme="minorHAnsi" w:eastAsiaTheme="minorEastAsia" w:hAnsiTheme="minorHAnsi" w:cstheme="minorBidi"/>
               <w:noProof/>
+              <w:sz w:val="22"/>
+              <w:lang w:eastAsia="ru-RU"/>
             </w:rPr>
           </w:pPr>
           <w:r>
@@ -151,7 +160,7 @@
           <w:r>
             <w:fldChar w:fldCharType="separate"/>
           </w:r>
-          <w:hyperlink w:anchor="_Toc507354232" w:history="1">
+          <w:hyperlink w:anchor="_Toc508214565" w:history="1">
             <w:r>
               <w:rPr>
                 <w:rStyle w:val="af"/>
@@ -178,7 +187,7 @@
                 <w:noProof/>
                 <w:webHidden/>
               </w:rPr>
-              <w:instrText xml:space="preserve"> PAGEREF _Toc507354232 \h </w:instrText>
+              <w:instrText xml:space="preserve"> PAGEREF _Toc508214565 \h </w:instrText>
             </w:r>
             <w:r>
               <w:rPr>
@@ -216,10 +225,13 @@
               <w:tab w:val="right" w:leader="dot" w:pos="9345"/>
             </w:tabs>
             <w:rPr>
+              <w:rFonts w:asciiTheme="minorHAnsi" w:eastAsiaTheme="minorEastAsia" w:hAnsiTheme="minorHAnsi" w:cstheme="minorBidi"/>
               <w:noProof/>
+              <w:sz w:val="22"/>
+              <w:lang w:eastAsia="ru-RU"/>
             </w:rPr>
           </w:pPr>
-          <w:hyperlink w:anchor="_Toc507354233" w:history="1">
+          <w:hyperlink w:anchor="_Toc508214566" w:history="1">
             <w:r>
               <w:rPr>
                 <w:rStyle w:val="af"/>
@@ -246,7 +258,7 @@
                 <w:noProof/>
                 <w:webHidden/>
               </w:rPr>
-              <w:instrText xml:space="preserve"> PAGEREF _Toc507354233 \h </w:instrText>
+              <w:instrText xml:space="preserve"> PAGEREF _Toc508214566 \h </w:instrText>
             </w:r>
             <w:r>
               <w:rPr>
@@ -284,10 +296,13 @@
               <w:tab w:val="right" w:leader="dot" w:pos="9345"/>
             </w:tabs>
             <w:rPr>
+              <w:rFonts w:asciiTheme="minorHAnsi" w:eastAsiaTheme="minorEastAsia" w:hAnsiTheme="minorHAnsi" w:cstheme="minorBidi"/>
               <w:noProof/>
+              <w:sz w:val="22"/>
+              <w:lang w:eastAsia="ru-RU"/>
             </w:rPr>
           </w:pPr>
-          <w:hyperlink w:anchor="_Toc507354234" w:history="1">
+          <w:hyperlink w:anchor="_Toc508214567" w:history="1">
             <w:r>
               <w:rPr>
                 <w:rStyle w:val="af"/>
@@ -314,7 +329,7 @@
                 <w:noProof/>
                 <w:webHidden/>
               </w:rPr>
-              <w:instrText xml:space="preserve"> PAGEREF _Toc507354234 \h </w:instrText>
+              <w:instrText xml:space="preserve"> PAGEREF _Toc508214567 \h </w:instrText>
             </w:r>
             <w:r>
               <w:rPr>
@@ -352,10 +367,13 @@
               <w:tab w:val="right" w:leader="dot" w:pos="9345"/>
             </w:tabs>
             <w:rPr>
+              <w:rFonts w:asciiTheme="minorHAnsi" w:eastAsiaTheme="minorEastAsia" w:hAnsiTheme="minorHAnsi" w:cstheme="minorBidi"/>
               <w:noProof/>
+              <w:sz w:val="22"/>
+              <w:lang w:eastAsia="ru-RU"/>
             </w:rPr>
           </w:pPr>
-          <w:hyperlink w:anchor="_Toc507354235" w:history="1">
+          <w:hyperlink w:anchor="_Toc508214568" w:history="1">
             <w:r>
               <w:rPr>
                 <w:rStyle w:val="af"/>
@@ -382,7 +400,7 @@
                 <w:noProof/>
                 <w:webHidden/>
               </w:rPr>
-              <w:instrText xml:space="preserve"> PAGEREF _Toc507354235 \h </w:instrText>
+              <w:instrText xml:space="preserve"> PAGEREF _Toc508214568 \h </w:instrText>
             </w:r>
             <w:r>
               <w:rPr>
@@ -420,10 +438,13 @@
               <w:tab w:val="right" w:leader="dot" w:pos="9345"/>
             </w:tabs>
             <w:rPr>
+              <w:rFonts w:asciiTheme="minorHAnsi" w:eastAsiaTheme="minorEastAsia" w:hAnsiTheme="minorHAnsi" w:cstheme="minorBidi"/>
               <w:noProof/>
+              <w:sz w:val="22"/>
+              <w:lang w:eastAsia="ru-RU"/>
             </w:rPr>
           </w:pPr>
-          <w:hyperlink w:anchor="_Toc507354236" w:history="1">
+          <w:hyperlink w:anchor="_Toc508214569" w:history="1">
             <w:r>
               <w:rPr>
                 <w:rStyle w:val="af"/>
@@ -450,7 +471,7 @@
                 <w:noProof/>
                 <w:webHidden/>
               </w:rPr>
-              <w:instrText xml:space="preserve"> PAGEREF _Toc507354236 \h </w:instrText>
+              <w:instrText xml:space="preserve"> PAGEREF _Toc508214569 \h </w:instrText>
             </w:r>
             <w:r>
               <w:rPr>
@@ -488,10 +509,13 @@
               <w:tab w:val="right" w:leader="dot" w:pos="9345"/>
             </w:tabs>
             <w:rPr>
+              <w:rFonts w:asciiTheme="minorHAnsi" w:eastAsiaTheme="minorEastAsia" w:hAnsiTheme="minorHAnsi" w:cstheme="minorBidi"/>
               <w:noProof/>
+              <w:sz w:val="22"/>
+              <w:lang w:eastAsia="ru-RU"/>
             </w:rPr>
           </w:pPr>
-          <w:hyperlink w:anchor="_Toc507354237" w:history="1">
+          <w:hyperlink w:anchor="_Toc508214570" w:history="1">
             <w:r>
               <w:rPr>
                 <w:rStyle w:val="af"/>
@@ -518,7 +542,7 @@
                 <w:noProof/>
                 <w:webHidden/>
               </w:rPr>
-              <w:instrText xml:space="preserve"> PAGEREF _Toc507354237 \h </w:instrText>
+              <w:instrText xml:space="preserve"> PAGEREF _Toc508214570 \h </w:instrText>
             </w:r>
             <w:r>
               <w:rPr>
@@ -556,10 +580,13 @@
               <w:tab w:val="right" w:leader="dot" w:pos="9345"/>
             </w:tabs>
             <w:rPr>
+              <w:rFonts w:asciiTheme="minorHAnsi" w:eastAsiaTheme="minorEastAsia" w:hAnsiTheme="minorHAnsi" w:cstheme="minorBidi"/>
               <w:noProof/>
+              <w:sz w:val="22"/>
+              <w:lang w:eastAsia="ru-RU"/>
             </w:rPr>
           </w:pPr>
-          <w:hyperlink w:anchor="_Toc507354238" w:history="1">
+          <w:hyperlink w:anchor="_Toc508214571" w:history="1">
             <w:r>
               <w:rPr>
                 <w:rStyle w:val="af"/>
@@ -586,7 +613,7 @@
                 <w:noProof/>
                 <w:webHidden/>
               </w:rPr>
-              <w:instrText xml:space="preserve"> PAGEREF _Toc507354238 \h </w:instrText>
+              <w:instrText xml:space="preserve"> PAGEREF _Toc508214571 \h </w:instrText>
             </w:r>
             <w:r>
               <w:rPr>
@@ -624,10 +651,13 @@
               <w:tab w:val="right" w:leader="dot" w:pos="9345"/>
             </w:tabs>
             <w:rPr>
+              <w:rFonts w:asciiTheme="minorHAnsi" w:eastAsiaTheme="minorEastAsia" w:hAnsiTheme="minorHAnsi" w:cstheme="minorBidi"/>
               <w:noProof/>
+              <w:sz w:val="22"/>
+              <w:lang w:eastAsia="ru-RU"/>
             </w:rPr>
           </w:pPr>
-          <w:hyperlink w:anchor="_Toc507354239" w:history="1">
+          <w:hyperlink w:anchor="_Toc508214572" w:history="1">
             <w:r>
               <w:rPr>
                 <w:rStyle w:val="af"/>
@@ -654,7 +684,7 @@
                 <w:noProof/>
                 <w:webHidden/>
               </w:rPr>
-              <w:instrText xml:space="preserve"> PAGEREF _Toc507354239 \h </w:instrText>
+              <w:instrText xml:space="preserve"> PAGEREF _Toc508214572 \h </w:instrText>
             </w:r>
             <w:r>
               <w:rPr>
@@ -692,10 +722,13 @@
               <w:tab w:val="right" w:leader="dot" w:pos="9345"/>
             </w:tabs>
             <w:rPr>
+              <w:rFonts w:asciiTheme="minorHAnsi" w:eastAsiaTheme="minorEastAsia" w:hAnsiTheme="minorHAnsi" w:cstheme="minorBidi"/>
               <w:noProof/>
+              <w:sz w:val="22"/>
+              <w:lang w:eastAsia="ru-RU"/>
             </w:rPr>
           </w:pPr>
-          <w:hyperlink w:anchor="_Toc507354240" w:history="1">
+          <w:hyperlink w:anchor="_Toc508214573" w:history="1">
             <w:r>
               <w:rPr>
                 <w:rStyle w:val="af"/>
@@ -722,7 +755,7 @@
                 <w:noProof/>
                 <w:webHidden/>
               </w:rPr>
-              <w:instrText xml:space="preserve"> PAGEREF _Toc507354240 \h </w:instrText>
+              <w:instrText xml:space="preserve"> PAGEREF _Toc508214573 \h </w:instrText>
             </w:r>
             <w:r>
               <w:rPr>
@@ -760,10 +793,13 @@
               <w:tab w:val="right" w:leader="dot" w:pos="9345"/>
             </w:tabs>
             <w:rPr>
+              <w:rFonts w:asciiTheme="minorHAnsi" w:eastAsiaTheme="minorEastAsia" w:hAnsiTheme="minorHAnsi" w:cstheme="minorBidi"/>
               <w:noProof/>
+              <w:sz w:val="22"/>
+              <w:lang w:eastAsia="ru-RU"/>
             </w:rPr>
           </w:pPr>
-          <w:hyperlink w:anchor="_Toc507354241" w:history="1">
+          <w:hyperlink w:anchor="_Toc508214574" w:history="1">
             <w:r>
               <w:rPr>
                 <w:rStyle w:val="af"/>
@@ -790,7 +826,7 @@
                 <w:noProof/>
                 <w:webHidden/>
               </w:rPr>
-              <w:instrText xml:space="preserve"> PAGEREF _Toc507354241 \h </w:instrText>
+              <w:instrText xml:space="preserve"> PAGEREF _Toc508214574 \h </w:instrText>
             </w:r>
             <w:r>
               <w:rPr>
@@ -828,10 +864,13 @@
               <w:tab w:val="right" w:leader="dot" w:pos="9345"/>
             </w:tabs>
             <w:rPr>
+              <w:rFonts w:asciiTheme="minorHAnsi" w:eastAsiaTheme="minorEastAsia" w:hAnsiTheme="minorHAnsi" w:cstheme="minorBidi"/>
               <w:noProof/>
+              <w:sz w:val="22"/>
+              <w:lang w:eastAsia="ru-RU"/>
             </w:rPr>
           </w:pPr>
-          <w:hyperlink w:anchor="_Toc507354242" w:history="1">
+          <w:hyperlink w:anchor="_Toc508214575" w:history="1">
             <w:r>
               <w:rPr>
                 <w:rStyle w:val="af"/>
@@ -858,7 +897,7 @@
                 <w:noProof/>
                 <w:webHidden/>
               </w:rPr>
-              <w:instrText xml:space="preserve"> PAGEREF _Toc507354242 \h </w:instrText>
+              <w:instrText xml:space="preserve"> PAGEREF _Toc508214575 \h </w:instrText>
             </w:r>
             <w:r>
               <w:rPr>
@@ -896,10 +935,13 @@
               <w:tab w:val="right" w:leader="dot" w:pos="9345"/>
             </w:tabs>
             <w:rPr>
+              <w:rFonts w:asciiTheme="minorHAnsi" w:eastAsiaTheme="minorEastAsia" w:hAnsiTheme="minorHAnsi" w:cstheme="minorBidi"/>
               <w:noProof/>
+              <w:sz w:val="22"/>
+              <w:lang w:eastAsia="ru-RU"/>
             </w:rPr>
           </w:pPr>
-          <w:hyperlink w:anchor="_Toc507354243" w:history="1">
+          <w:hyperlink w:anchor="_Toc508214576" w:history="1">
             <w:r>
               <w:rPr>
                 <w:rStyle w:val="af"/>
@@ -926,7 +968,7 @@
                 <w:noProof/>
                 <w:webHidden/>
               </w:rPr>
-              <w:instrText xml:space="preserve"> PAGEREF _Toc507354243 \h </w:instrText>
+              <w:instrText xml:space="preserve"> PAGEREF _Toc508214576 \h </w:instrText>
             </w:r>
             <w:r>
               <w:rPr>
@@ -964,10 +1006,13 @@
               <w:tab w:val="right" w:leader="dot" w:pos="9345"/>
             </w:tabs>
             <w:rPr>
+              <w:rFonts w:asciiTheme="minorHAnsi" w:eastAsiaTheme="minorEastAsia" w:hAnsiTheme="minorHAnsi" w:cstheme="minorBidi"/>
               <w:noProof/>
+              <w:sz w:val="22"/>
+              <w:lang w:eastAsia="ru-RU"/>
             </w:rPr>
           </w:pPr>
-          <w:hyperlink w:anchor="_Toc507354244" w:history="1">
+          <w:hyperlink w:anchor="_Toc508214577" w:history="1">
             <w:r>
               <w:rPr>
                 <w:rStyle w:val="af"/>
@@ -994,7 +1039,7 @@
                 <w:noProof/>
                 <w:webHidden/>
               </w:rPr>
-              <w:instrText xml:space="preserve"> PAGEREF _Toc507354244 \h </w:instrText>
+              <w:instrText xml:space="preserve"> PAGEREF _Toc508214577 \h </w:instrText>
             </w:r>
             <w:r>
               <w:rPr>
@@ -1032,10 +1077,13 @@
               <w:tab w:val="right" w:leader="dot" w:pos="9345"/>
             </w:tabs>
             <w:rPr>
+              <w:rFonts w:asciiTheme="minorHAnsi" w:eastAsiaTheme="minorEastAsia" w:hAnsiTheme="minorHAnsi" w:cstheme="minorBidi"/>
               <w:noProof/>
+              <w:sz w:val="22"/>
+              <w:lang w:eastAsia="ru-RU"/>
             </w:rPr>
           </w:pPr>
-          <w:hyperlink w:anchor="_Toc507354245" w:history="1">
+          <w:hyperlink w:anchor="_Toc508214578" w:history="1">
             <w:r>
               <w:rPr>
                 <w:rStyle w:val="af"/>
@@ -1062,7 +1110,7 @@
                 <w:noProof/>
                 <w:webHidden/>
               </w:rPr>
-              <w:instrText xml:space="preserve"> PAGEREF _Toc507354245 \h </w:instrText>
+              <w:instrText xml:space="preserve"> PAGEREF _Toc508214578 \h </w:instrText>
             </w:r>
             <w:r>
               <w:rPr>
@@ -1100,10 +1148,13 @@
               <w:tab w:val="right" w:leader="dot" w:pos="9345"/>
             </w:tabs>
             <w:rPr>
+              <w:rFonts w:asciiTheme="minorHAnsi" w:eastAsiaTheme="minorEastAsia" w:hAnsiTheme="minorHAnsi" w:cstheme="minorBidi"/>
               <w:noProof/>
+              <w:sz w:val="22"/>
+              <w:lang w:eastAsia="ru-RU"/>
             </w:rPr>
           </w:pPr>
-          <w:hyperlink w:anchor="_Toc507354246" w:history="1">
+          <w:hyperlink w:anchor="_Toc508214579" w:history="1">
             <w:r>
               <w:rPr>
                 <w:rStyle w:val="af"/>
@@ -1130,7 +1181,7 @@
                 <w:noProof/>
                 <w:webHidden/>
               </w:rPr>
-              <w:instrText xml:space="preserve"> PAGEREF _Toc507354246 \h </w:instrText>
+              <w:instrText xml:space="preserve"> PAGEREF _Toc508214579 \h </w:instrText>
             </w:r>
             <w:r>
               <w:rPr>
@@ -1168,16 +1219,19 @@
               <w:tab w:val="right" w:leader="dot" w:pos="9345"/>
             </w:tabs>
             <w:rPr>
+              <w:rFonts w:asciiTheme="minorHAnsi" w:eastAsiaTheme="minorEastAsia" w:hAnsiTheme="minorHAnsi" w:cstheme="minorBidi"/>
               <w:noProof/>
+              <w:sz w:val="22"/>
+              <w:lang w:eastAsia="ru-RU"/>
             </w:rPr>
           </w:pPr>
-          <w:hyperlink w:anchor="_Toc507354247" w:history="1">
+          <w:hyperlink w:anchor="_Toc508214580" w:history="1">
             <w:r>
               <w:rPr>
                 <w:rStyle w:val="af"/>
                 <w:noProof/>
               </w:rPr>
-              <w:t>5.4. Программа микроконтроллерной платы</w:t>
+              <w:t>5.3. Программа микроконтроллерной платы</w:t>
             </w:r>
             <w:r>
               <w:rPr>
@@ -1198,7 +1252,7 @@
                 <w:noProof/>
                 <w:webHidden/>
               </w:rPr>
-              <w:instrText xml:space="preserve"> PAGEREF _Toc507354247 \h </w:instrText>
+              <w:instrText xml:space="preserve"> PAGEREF _Toc508214580 \h </w:instrText>
             </w:r>
             <w:r>
               <w:rPr>
@@ -1236,10 +1290,13 @@
               <w:tab w:val="right" w:leader="dot" w:pos="9345"/>
             </w:tabs>
             <w:rPr>
+              <w:rFonts w:asciiTheme="minorHAnsi" w:eastAsiaTheme="minorEastAsia" w:hAnsiTheme="minorHAnsi" w:cstheme="minorBidi"/>
               <w:noProof/>
+              <w:sz w:val="22"/>
+              <w:lang w:eastAsia="ru-RU"/>
             </w:rPr>
           </w:pPr>
-          <w:hyperlink w:anchor="_Toc507354248" w:history="1">
+          <w:hyperlink w:anchor="_Toc508214581" w:history="1">
             <w:r>
               <w:rPr>
                 <w:rStyle w:val="af"/>
@@ -1266,7 +1323,7 @@
                 <w:noProof/>
                 <w:webHidden/>
               </w:rPr>
-              <w:instrText xml:space="preserve"> PAGEREF _Toc507354248 \h </w:instrText>
+              <w:instrText xml:space="preserve"> PAGEREF _Toc508214581 \h </w:instrText>
             </w:r>
             <w:r>
               <w:rPr>
@@ -1304,10 +1361,13 @@
               <w:tab w:val="right" w:leader="dot" w:pos="9345"/>
             </w:tabs>
             <w:rPr>
+              <w:rFonts w:asciiTheme="minorHAnsi" w:eastAsiaTheme="minorEastAsia" w:hAnsiTheme="minorHAnsi" w:cstheme="minorBidi"/>
               <w:noProof/>
+              <w:sz w:val="22"/>
+              <w:lang w:eastAsia="ru-RU"/>
             </w:rPr>
           </w:pPr>
-          <w:hyperlink w:anchor="_Toc507354249" w:history="1">
+          <w:hyperlink w:anchor="_Toc508214582" w:history="1">
             <w:r>
               <w:rPr>
                 <w:rStyle w:val="af"/>
@@ -1334,7 +1394,7 @@
                 <w:noProof/>
                 <w:webHidden/>
               </w:rPr>
-              <w:instrText xml:space="preserve"> PAGEREF _Toc507354249 \h </w:instrText>
+              <w:instrText xml:space="preserve"> PAGEREF _Toc508214582 \h </w:instrText>
             </w:r>
             <w:r>
               <w:rPr>
@@ -1372,10 +1432,13 @@
               <w:tab w:val="right" w:leader="dot" w:pos="9345"/>
             </w:tabs>
             <w:rPr>
+              <w:rFonts w:asciiTheme="minorHAnsi" w:eastAsiaTheme="minorEastAsia" w:hAnsiTheme="minorHAnsi" w:cstheme="minorBidi"/>
               <w:noProof/>
+              <w:sz w:val="22"/>
+              <w:lang w:eastAsia="ru-RU"/>
             </w:rPr>
           </w:pPr>
-          <w:hyperlink w:anchor="_Toc507354250" w:history="1">
+          <w:hyperlink w:anchor="_Toc508214583" w:history="1">
             <w:r>
               <w:rPr>
                 <w:rStyle w:val="af"/>
@@ -1402,7 +1465,7 @@
                 <w:noProof/>
                 <w:webHidden/>
               </w:rPr>
-              <w:instrText xml:space="preserve"> PAGEREF _Toc507354250 \h </w:instrText>
+              <w:instrText xml:space="preserve"> PAGEREF _Toc508214583 \h </w:instrText>
             </w:r>
             <w:r>
               <w:rPr>
@@ -1440,10 +1503,13 @@
               <w:tab w:val="right" w:leader="dot" w:pos="9345"/>
             </w:tabs>
             <w:rPr>
+              <w:rFonts w:asciiTheme="minorHAnsi" w:eastAsiaTheme="minorEastAsia" w:hAnsiTheme="minorHAnsi" w:cstheme="minorBidi"/>
               <w:noProof/>
+              <w:sz w:val="22"/>
+              <w:lang w:eastAsia="ru-RU"/>
             </w:rPr>
           </w:pPr>
-          <w:hyperlink w:anchor="_Toc507354251" w:history="1">
+          <w:hyperlink w:anchor="_Toc508214584" w:history="1">
             <w:r>
               <w:rPr>
                 <w:rStyle w:val="af"/>
@@ -1470,7 +1536,7 @@
                 <w:noProof/>
                 <w:webHidden/>
               </w:rPr>
-              <w:instrText xml:space="preserve"> PAGEREF _Toc507354251 \h </w:instrText>
+              <w:instrText xml:space="preserve"> PAGEREF _Toc508214584 \h </w:instrText>
             </w:r>
             <w:r>
               <w:rPr>
@@ -1508,10 +1574,13 @@
               <w:tab w:val="right" w:leader="dot" w:pos="9345"/>
             </w:tabs>
             <w:rPr>
+              <w:rFonts w:asciiTheme="minorHAnsi" w:eastAsiaTheme="minorEastAsia" w:hAnsiTheme="minorHAnsi" w:cstheme="minorBidi"/>
               <w:noProof/>
+              <w:sz w:val="22"/>
+              <w:lang w:eastAsia="ru-RU"/>
             </w:rPr>
           </w:pPr>
-          <w:hyperlink w:anchor="_Toc507354252" w:history="1">
+          <w:hyperlink w:anchor="_Toc508214585" w:history="1">
             <w:r>
               <w:rPr>
                 <w:rStyle w:val="af"/>
@@ -1538,7 +1607,7 @@
                 <w:noProof/>
                 <w:webHidden/>
               </w:rPr>
-              <w:instrText xml:space="preserve"> PAGEREF _Toc507354252 \h </w:instrText>
+              <w:instrText xml:space="preserve"> PAGEREF _Toc508214585 \h </w:instrText>
             </w:r>
             <w:r>
               <w:rPr>
@@ -1576,10 +1645,13 @@
               <w:tab w:val="right" w:leader="dot" w:pos="9345"/>
             </w:tabs>
             <w:rPr>
+              <w:rFonts w:asciiTheme="minorHAnsi" w:eastAsiaTheme="minorEastAsia" w:hAnsiTheme="minorHAnsi" w:cstheme="minorBidi"/>
               <w:noProof/>
+              <w:sz w:val="22"/>
+              <w:lang w:eastAsia="ru-RU"/>
             </w:rPr>
           </w:pPr>
-          <w:hyperlink w:anchor="_Toc507354253" w:history="1">
+          <w:hyperlink w:anchor="_Toc508214586" w:history="1">
             <w:r>
               <w:rPr>
                 <w:rStyle w:val="af"/>
@@ -1606,7 +1678,7 @@
                 <w:noProof/>
                 <w:webHidden/>
               </w:rPr>
-              <w:instrText xml:space="preserve"> PAGEREF _Toc507354253 \h </w:instrText>
+              <w:instrText xml:space="preserve"> PAGEREF _Toc508214586 \h </w:instrText>
             </w:r>
             <w:r>
               <w:rPr>
@@ -1644,10 +1716,13 @@
               <w:tab w:val="right" w:leader="dot" w:pos="9345"/>
             </w:tabs>
             <w:rPr>
+              <w:rFonts w:asciiTheme="minorHAnsi" w:eastAsiaTheme="minorEastAsia" w:hAnsiTheme="minorHAnsi" w:cstheme="minorBidi"/>
               <w:noProof/>
+              <w:sz w:val="22"/>
+              <w:lang w:eastAsia="ru-RU"/>
             </w:rPr>
           </w:pPr>
-          <w:hyperlink w:anchor="_Toc507354254" w:history="1">
+          <w:hyperlink w:anchor="_Toc508214587" w:history="1">
             <w:r>
               <w:rPr>
                 <w:rStyle w:val="af"/>
@@ -1674,7 +1749,7 @@
                 <w:noProof/>
                 <w:webHidden/>
               </w:rPr>
-              <w:instrText xml:space="preserve"> PAGEREF _Toc507354254 \h </w:instrText>
+              <w:instrText xml:space="preserve"> PAGEREF _Toc508214587 \h </w:instrText>
             </w:r>
             <w:r>
               <w:rPr>
@@ -1712,10 +1787,13 @@
               <w:tab w:val="right" w:leader="dot" w:pos="9345"/>
             </w:tabs>
             <w:rPr>
+              <w:rFonts w:asciiTheme="minorHAnsi" w:eastAsiaTheme="minorEastAsia" w:hAnsiTheme="minorHAnsi" w:cstheme="minorBidi"/>
               <w:noProof/>
+              <w:sz w:val="22"/>
+              <w:lang w:eastAsia="ru-RU"/>
             </w:rPr>
           </w:pPr>
-          <w:hyperlink w:anchor="_Toc507354255" w:history="1">
+          <w:hyperlink w:anchor="_Toc508214588" w:history="1">
             <w:r>
               <w:rPr>
                 <w:rStyle w:val="af"/>
@@ -1742,7 +1820,7 @@
                 <w:noProof/>
                 <w:webHidden/>
               </w:rPr>
-              <w:instrText xml:space="preserve"> PAGEREF _Toc507354255 \h </w:instrText>
+              <w:instrText xml:space="preserve"> PAGEREF _Toc508214588 \h </w:instrText>
             </w:r>
             <w:r>
               <w:rPr>
@@ -1780,6 +1858,7 @@
         </w:p>
       </w:sdtContent>
     </w:sdt>
+    <w:p/>
     <w:p>
       <w:pPr>
         <w:rPr>
@@ -1811,6 +1890,7 @@
         </w:rPr>
       </w:pPr>
       <w:bookmarkStart w:id="0" w:name="_Toc507354232"/>
+      <w:bookmarkStart w:id="1" w:name="_Toc508214565"/>
       <w:r>
         <w:rPr>
           <w:rFonts w:ascii="Times New Roman" w:hAnsi="Times New Roman" w:cs="Times New Roman"/>
@@ -1822,6 +1902,7 @@
         <w:t>1. Общее описание мобильного робота</w:t>
       </w:r>
       <w:bookmarkEnd w:id="0"/>
+      <w:bookmarkEnd w:id="1"/>
     </w:p>
     <w:p>
       <w:pPr>
@@ -2033,11 +2114,12 @@
           <w:szCs w:val="32"/>
         </w:rPr>
       </w:pPr>
-      <w:bookmarkStart w:id="1" w:name="_Toc453621979"/>
-      <w:bookmarkStart w:id="2" w:name="_Toc454480465"/>
-      <w:bookmarkStart w:id="3" w:name="_Toc507354233"/>
-      <w:bookmarkEnd w:id="1"/>
+      <w:bookmarkStart w:id="2" w:name="_Toc453621979"/>
+      <w:bookmarkStart w:id="3" w:name="_Toc454480465"/>
+      <w:bookmarkStart w:id="4" w:name="_Toc507354233"/>
+      <w:bookmarkStart w:id="5" w:name="_Toc508214566"/>
       <w:bookmarkEnd w:id="2"/>
+      <w:bookmarkEnd w:id="3"/>
       <w:r>
         <w:rPr>
           <w:rFonts w:ascii="Times New Roman" w:hAnsi="Times New Roman" w:cs="Times New Roman"/>
@@ -2056,7 +2138,8 @@
         </w:rPr>
         <w:t>. Технические характеристики МРП</w:t>
       </w:r>
-      <w:bookmarkEnd w:id="3"/>
+      <w:bookmarkEnd w:id="4"/>
+      <w:bookmarkEnd w:id="5"/>
     </w:p>
     <w:p>
       <w:pPr>
@@ -2861,9 +2944,10 @@
           <w:szCs w:val="32"/>
         </w:rPr>
       </w:pPr>
-      <w:bookmarkStart w:id="4" w:name="_Toc453621980"/>
-      <w:bookmarkStart w:id="5" w:name="_Toc454480466"/>
-      <w:bookmarkStart w:id="6" w:name="_Toc507354234"/>
+      <w:bookmarkStart w:id="6" w:name="_Toc453621980"/>
+      <w:bookmarkStart w:id="7" w:name="_Toc454480466"/>
+      <w:bookmarkStart w:id="8" w:name="_Toc507354234"/>
+      <w:bookmarkStart w:id="9" w:name="_Toc508214567"/>
       <w:r>
         <w:rPr>
           <w:rFonts w:ascii="Times New Roman" w:hAnsi="Times New Roman" w:cs="Times New Roman"/>
@@ -2882,9 +2966,10 @@
         </w:rPr>
         <w:t>. Аппаратное обеспечение системы автоматизации</w:t>
       </w:r>
-      <w:bookmarkEnd w:id="4"/>
-      <w:bookmarkEnd w:id="5"/>
       <w:bookmarkEnd w:id="6"/>
+      <w:bookmarkEnd w:id="7"/>
+      <w:bookmarkEnd w:id="8"/>
+      <w:bookmarkEnd w:id="9"/>
     </w:p>
     <w:p>
       <w:pPr>
@@ -2924,7 +3009,8 @@
           <w:szCs w:val="28"/>
         </w:rPr>
       </w:pPr>
-      <w:bookmarkStart w:id="7" w:name="_Toc507354235"/>
+      <w:bookmarkStart w:id="10" w:name="_Toc507354235"/>
+      <w:bookmarkStart w:id="11" w:name="_Toc508214568"/>
       <w:r>
         <w:rPr>
           <w:sz w:val="28"/>
@@ -2953,7 +3039,8 @@
         </w:rPr>
         <w:t>бортовой ЭВМ</w:t>
       </w:r>
-      <w:bookmarkEnd w:id="7"/>
+      <w:bookmarkEnd w:id="10"/>
+      <w:bookmarkEnd w:id="11"/>
     </w:p>
     <w:p>
       <w:pPr>
@@ -4303,7 +4390,8 @@
           <w:szCs w:val="28"/>
         </w:rPr>
       </w:pPr>
-      <w:bookmarkStart w:id="8" w:name="_Toc507354236"/>
+      <w:bookmarkStart w:id="12" w:name="_Toc507354236"/>
+      <w:bookmarkStart w:id="13" w:name="_Toc508214569"/>
       <w:r>
         <w:rPr>
           <w:sz w:val="28"/>
@@ -4332,7 +4420,8 @@
         </w:rPr>
         <w:t>микроконтроллерной платы</w:t>
       </w:r>
-      <w:bookmarkEnd w:id="8"/>
+      <w:bookmarkEnd w:id="12"/>
+      <w:bookmarkEnd w:id="13"/>
     </w:p>
     <w:p>
       <w:pPr>
@@ -6768,7 +6857,8 @@
           <w:szCs w:val="28"/>
         </w:rPr>
       </w:pPr>
-      <w:bookmarkStart w:id="9" w:name="_Toc507354237"/>
+      <w:bookmarkStart w:id="14" w:name="_Toc507354237"/>
+      <w:bookmarkStart w:id="15" w:name="_Toc508214570"/>
       <w:r>
         <w:rPr>
           <w:sz w:val="28"/>
@@ -6797,7 +6887,8 @@
         </w:rPr>
         <w:t>Исполнительные механизмы</w:t>
       </w:r>
-      <w:bookmarkEnd w:id="9"/>
+      <w:bookmarkEnd w:id="14"/>
+      <w:bookmarkEnd w:id="15"/>
     </w:p>
     <w:p>
       <w:pPr>
@@ -7034,7 +7125,8 @@
           <w:szCs w:val="28"/>
         </w:rPr>
       </w:pPr>
-      <w:bookmarkStart w:id="10" w:name="_Toc507354238"/>
+      <w:bookmarkStart w:id="16" w:name="_Toc507354238"/>
+      <w:bookmarkStart w:id="17" w:name="_Toc508214571"/>
       <w:r>
         <w:rPr>
           <w:sz w:val="28"/>
@@ -7070,7 +7162,8 @@
         </w:rPr>
         <w:t>Система питания МРП</w:t>
       </w:r>
-      <w:bookmarkEnd w:id="10"/>
+      <w:bookmarkEnd w:id="16"/>
+      <w:bookmarkEnd w:id="17"/>
     </w:p>
     <w:p>
       <w:pPr>
@@ -7129,7 +7222,8 @@
           <w:szCs w:val="28"/>
         </w:rPr>
       </w:pPr>
-      <w:bookmarkStart w:id="11" w:name="_Toc507354239"/>
+      <w:bookmarkStart w:id="18" w:name="_Toc507354239"/>
+      <w:bookmarkStart w:id="19" w:name="_Toc508214572"/>
       <w:r>
         <w:rPr>
           <w:sz w:val="28"/>
@@ -7165,7 +7259,8 @@
         </w:rPr>
         <w:t>Датчики тока</w:t>
       </w:r>
-      <w:bookmarkEnd w:id="11"/>
+      <w:bookmarkEnd w:id="18"/>
+      <w:bookmarkEnd w:id="19"/>
     </w:p>
     <w:p>
       <w:pPr>
@@ -7333,7 +7428,7 @@
                     <a:blip r:embed="rId13">
                       <a:extLst>
                         <a:ext uri="{28A0092B-C50C-407E-A947-70E740481C1C}">
-                          <a14:useLocalDpi xmlns="" xmlns:wpc="http://schemas.microsoft.com/office/word/2010/wordprocessingCanvas" xmlns:mc="http://schemas.openxmlformats.org/markup-compatibility/2006" xmlns:o="urn:schemas-microsoft-com:office:office" xmlns:v="urn:schemas-microsoft-com:vml" xmlns:wp14="http://schemas.microsoft.com/office/word/2010/wordprocessingDrawing" xmlns:w10="urn:schemas-microsoft-com:office:word" xmlns:w="http://schemas.openxmlformats.org/wordprocessingml/2006/main" xmlns:w14="http://schemas.microsoft.com/office/word/2010/wordml" xmlns:wpg="http://schemas.microsoft.com/office/word/2010/wordprocessingGroup" xmlns:wpi="http://schemas.microsoft.com/office/word/2010/wordprocessingInk" xmlns:wps="http://schemas.microsoft.com/office/word/2010/wordprocessingShape" xmlns:a14="http://schemas.microsoft.com/office/drawing/2010/main" val="0"/>
+                          <a14:useLocalDpi xmlns:a14="http://schemas.microsoft.com/office/drawing/2010/main" xmlns:wps="http://schemas.microsoft.com/office/word/2010/wordprocessingShape" xmlns:wpi="http://schemas.microsoft.com/office/word/2010/wordprocessingInk" xmlns:wpg="http://schemas.microsoft.com/office/word/2010/wordprocessingGroup" xmlns:w14="http://schemas.microsoft.com/office/word/2010/wordml" xmlns:w="http://schemas.openxmlformats.org/wordprocessingml/2006/main" xmlns:w10="urn:schemas-microsoft-com:office:word" xmlns:wp14="http://schemas.microsoft.com/office/word/2010/wordprocessingDrawing" xmlns:v="urn:schemas-microsoft-com:vml" xmlns:o="urn:schemas-microsoft-com:office:office" xmlns:mc="http://schemas.openxmlformats.org/markup-compatibility/2006" xmlns:wpc="http://schemas.microsoft.com/office/word/2010/wordprocessingCanvas" xmlns="" val="0"/>
                         </a:ext>
                       </a:extLst>
                     </a:blip>
@@ -7392,9 +7487,10 @@
           <w:szCs w:val="32"/>
         </w:rPr>
       </w:pPr>
-      <w:bookmarkStart w:id="12" w:name="_Toc453621985"/>
-      <w:bookmarkStart w:id="13" w:name="_Toc454480471"/>
-      <w:bookmarkStart w:id="14" w:name="_Toc507354240"/>
+      <w:bookmarkStart w:id="20" w:name="_Toc453621985"/>
+      <w:bookmarkStart w:id="21" w:name="_Toc454480471"/>
+      <w:bookmarkStart w:id="22" w:name="_Toc507354240"/>
+      <w:bookmarkStart w:id="23" w:name="_Toc508214573"/>
       <w:r>
         <w:rPr>
           <w:rFonts w:ascii="Times New Roman" w:hAnsi="Times New Roman" w:cs="Times New Roman"/>
@@ -7413,9 +7509,10 @@
         </w:rPr>
         <w:t>. Архитектура системы автоматизации МРП</w:t>
       </w:r>
-      <w:bookmarkEnd w:id="12"/>
-      <w:bookmarkEnd w:id="13"/>
-      <w:bookmarkEnd w:id="14"/>
+      <w:bookmarkEnd w:id="20"/>
+      <w:bookmarkEnd w:id="21"/>
+      <w:bookmarkEnd w:id="22"/>
+      <w:bookmarkEnd w:id="23"/>
     </w:p>
     <w:p>
       <w:pPr>
@@ -7568,7 +7665,7 @@
                     <a:blip r:embed="rId14" cstate="print">
                       <a:extLst>
                         <a:ext uri="{28A0092B-C50C-407E-A947-70E740481C1C}">
-                          <a14:useLocalDpi xmlns:a14="http://schemas.microsoft.com/office/drawing/2010/main" xmlns:wps="http://schemas.microsoft.com/office/word/2010/wordprocessingShape" xmlns:wpi="http://schemas.microsoft.com/office/word/2010/wordprocessingInk" xmlns:wpg="http://schemas.microsoft.com/office/word/2010/wordprocessingGroup" xmlns:w14="http://schemas.microsoft.com/office/word/2010/wordml" xmlns:w="http://schemas.openxmlformats.org/wordprocessingml/2006/main" xmlns:w10="urn:schemas-microsoft-com:office:word" xmlns:wp14="http://schemas.microsoft.com/office/word/2010/wordprocessingDrawing" xmlns:v="urn:schemas-microsoft-com:vml" xmlns:o="urn:schemas-microsoft-com:office:office" xmlns:mc="http://schemas.openxmlformats.org/markup-compatibility/2006" xmlns:wpc="http://schemas.microsoft.com/office/word/2010/wordprocessingCanvas" xmlns="" val="0"/>
+                          <a14:useLocalDpi xmlns="" xmlns:wpc="http://schemas.microsoft.com/office/word/2010/wordprocessingCanvas" xmlns:mc="http://schemas.openxmlformats.org/markup-compatibility/2006" xmlns:o="urn:schemas-microsoft-com:office:office" xmlns:v="urn:schemas-microsoft-com:vml" xmlns:wp14="http://schemas.microsoft.com/office/word/2010/wordprocessingDrawing" xmlns:w10="urn:schemas-microsoft-com:office:word" xmlns:w="http://schemas.openxmlformats.org/wordprocessingml/2006/main" xmlns:w14="http://schemas.microsoft.com/office/word/2010/wordml" xmlns:wpg="http://schemas.microsoft.com/office/word/2010/wordprocessingGroup" xmlns:wpi="http://schemas.microsoft.com/office/word/2010/wordprocessingInk" xmlns:wps="http://schemas.microsoft.com/office/word/2010/wordprocessingShape" xmlns:a14="http://schemas.microsoft.com/office/drawing/2010/main" val="0"/>
                         </a:ext>
                       </a:extLst>
                     </a:blip>
@@ -7670,9 +7767,10 @@
           <w:szCs w:val="28"/>
         </w:rPr>
       </w:pPr>
-      <w:bookmarkStart w:id="15" w:name="_Toc453621988"/>
-      <w:bookmarkStart w:id="16" w:name="_Toc454480474"/>
-      <w:bookmarkStart w:id="17" w:name="_Toc507354241"/>
+      <w:bookmarkStart w:id="24" w:name="_Toc453621988"/>
+      <w:bookmarkStart w:id="25" w:name="_Toc454480474"/>
+      <w:bookmarkStart w:id="26" w:name="_Toc507354241"/>
+      <w:bookmarkStart w:id="27" w:name="_Toc508214574"/>
       <w:r>
         <w:rPr>
           <w:sz w:val="28"/>
@@ -7701,9 +7799,10 @@
         </w:rPr>
         <w:t>. Связь МРП с рабочей станцией оператора</w:t>
       </w:r>
-      <w:bookmarkEnd w:id="15"/>
-      <w:bookmarkEnd w:id="16"/>
-      <w:bookmarkEnd w:id="17"/>
+      <w:bookmarkEnd w:id="24"/>
+      <w:bookmarkEnd w:id="25"/>
+      <w:bookmarkEnd w:id="26"/>
+      <w:bookmarkEnd w:id="27"/>
     </w:p>
     <w:p>
       <w:pPr>
@@ -7889,9 +7988,10 @@
           <w:szCs w:val="28"/>
         </w:rPr>
       </w:pPr>
-      <w:bookmarkStart w:id="18" w:name="_Toc453621989"/>
-      <w:bookmarkStart w:id="19" w:name="_Toc454480475"/>
-      <w:bookmarkStart w:id="20" w:name="_Toc507354242"/>
+      <w:bookmarkStart w:id="28" w:name="_Toc453621989"/>
+      <w:bookmarkStart w:id="29" w:name="_Toc454480475"/>
+      <w:bookmarkStart w:id="30" w:name="_Toc507354242"/>
+      <w:bookmarkStart w:id="31" w:name="_Toc508214575"/>
       <w:r>
         <w:rPr>
           <w:sz w:val="28"/>
@@ -7913,9 +8013,10 @@
         </w:rPr>
         <w:t xml:space="preserve"> Назначение микроконтроллерной платы и её связь с ЭВМ</w:t>
       </w:r>
-      <w:bookmarkEnd w:id="18"/>
-      <w:bookmarkEnd w:id="19"/>
-      <w:bookmarkEnd w:id="20"/>
+      <w:bookmarkEnd w:id="28"/>
+      <w:bookmarkEnd w:id="29"/>
+      <w:bookmarkEnd w:id="30"/>
+      <w:bookmarkEnd w:id="31"/>
     </w:p>
     <w:p>
       <w:pPr>
@@ -8220,9 +8321,10 @@
           <w:szCs w:val="28"/>
         </w:rPr>
       </w:pPr>
-      <w:bookmarkStart w:id="21" w:name="_Toc453621990"/>
-      <w:bookmarkStart w:id="22" w:name="_Toc454480476"/>
-      <w:bookmarkStart w:id="23" w:name="_Toc507354243"/>
+      <w:bookmarkStart w:id="32" w:name="_Toc453621990"/>
+      <w:bookmarkStart w:id="33" w:name="_Toc454480476"/>
+      <w:bookmarkStart w:id="34" w:name="_Toc507354243"/>
+      <w:bookmarkStart w:id="35" w:name="_Toc508214576"/>
       <w:r>
         <w:rPr>
           <w:sz w:val="28"/>
@@ -8237,9 +8339,10 @@
         </w:rPr>
         <w:t>. Сигнал для управления двигателями</w:t>
       </w:r>
-      <w:bookmarkEnd w:id="21"/>
-      <w:bookmarkEnd w:id="22"/>
-      <w:bookmarkEnd w:id="23"/>
+      <w:bookmarkEnd w:id="32"/>
+      <w:bookmarkEnd w:id="33"/>
+      <w:bookmarkEnd w:id="34"/>
+      <w:bookmarkEnd w:id="35"/>
     </w:p>
     <w:p>
       <w:pPr>
@@ -8365,7 +8468,8 @@
           <w:szCs w:val="32"/>
         </w:rPr>
       </w:pPr>
-      <w:bookmarkStart w:id="24" w:name="_Toc507354244"/>
+      <w:bookmarkStart w:id="36" w:name="_Toc507354244"/>
+      <w:bookmarkStart w:id="37" w:name="_Toc508214577"/>
       <w:r>
         <w:rPr>
           <w:rFonts w:ascii="Times New Roman" w:hAnsi="Times New Roman"/>
@@ -8393,7 +8497,8 @@
         </w:rPr>
         <w:t>Архитектура управляющих программ МРП</w:t>
       </w:r>
-      <w:bookmarkEnd w:id="24"/>
+      <w:bookmarkEnd w:id="36"/>
+      <w:bookmarkEnd w:id="37"/>
     </w:p>
     <w:p>
       <w:pPr>
@@ -8422,9 +8527,10 @@
           <w:szCs w:val="28"/>
         </w:rPr>
       </w:pPr>
-      <w:bookmarkStart w:id="25" w:name="_Toc453622020"/>
-      <w:bookmarkStart w:id="26" w:name="_Toc454480506"/>
-      <w:bookmarkStart w:id="27" w:name="_Toc507354245"/>
+      <w:bookmarkStart w:id="38" w:name="_Toc453622020"/>
+      <w:bookmarkStart w:id="39" w:name="_Toc454480506"/>
+      <w:bookmarkStart w:id="40" w:name="_Toc507354245"/>
+      <w:bookmarkStart w:id="41" w:name="_Toc508214578"/>
       <w:r>
         <w:rPr>
           <w:sz w:val="28"/>
@@ -8467,8 +8573,8 @@
         </w:rPr>
         <w:t xml:space="preserve"> программы </w:t>
       </w:r>
-      <w:bookmarkEnd w:id="25"/>
-      <w:bookmarkEnd w:id="26"/>
+      <w:bookmarkEnd w:id="38"/>
+      <w:bookmarkEnd w:id="39"/>
       <w:r>
         <w:rPr>
           <w:sz w:val="28"/>
@@ -8476,7 +8582,8 @@
         </w:rPr>
         <w:t>бортовой ЭВМ</w:t>
       </w:r>
-      <w:bookmarkEnd w:id="27"/>
+      <w:bookmarkEnd w:id="40"/>
+      <w:bookmarkEnd w:id="41"/>
     </w:p>
     <w:p>
       <w:pPr>
@@ -8574,7 +8681,7 @@
                     <a:blip r:embed="rId15">
                       <a:extLst>
                         <a:ext uri="{28A0092B-C50C-407E-A947-70E740481C1C}">
-                          <a14:useLocalDpi xmlns:a14="http://schemas.microsoft.com/office/drawing/2010/main" xmlns:wps="http://schemas.microsoft.com/office/word/2010/wordprocessingShape" xmlns:wpi="http://schemas.microsoft.com/office/word/2010/wordprocessingInk" xmlns:wpg="http://schemas.microsoft.com/office/word/2010/wordprocessingGroup" xmlns:w14="http://schemas.microsoft.com/office/word/2010/wordml" xmlns:w="http://schemas.openxmlformats.org/wordprocessingml/2006/main" xmlns:w10="urn:schemas-microsoft-com:office:word" xmlns:wp14="http://schemas.microsoft.com/office/word/2010/wordprocessingDrawing" xmlns:v="urn:schemas-microsoft-com:vml" xmlns:o="urn:schemas-microsoft-com:office:office" xmlns:mc="http://schemas.openxmlformats.org/markup-compatibility/2006" xmlns:wpc="http://schemas.microsoft.com/office/word/2010/wordprocessingCanvas" xmlns="" val="0"/>
+                          <a14:useLocalDpi xmlns="" xmlns:wpc="http://schemas.microsoft.com/office/word/2010/wordprocessingCanvas" xmlns:mc="http://schemas.openxmlformats.org/markup-compatibility/2006" xmlns:o="urn:schemas-microsoft-com:office:office" xmlns:v="urn:schemas-microsoft-com:vml" xmlns:wp14="http://schemas.microsoft.com/office/word/2010/wordprocessingDrawing" xmlns:w10="urn:schemas-microsoft-com:office:word" xmlns:w="http://schemas.openxmlformats.org/wordprocessingml/2006/main" xmlns:w14="http://schemas.microsoft.com/office/word/2010/wordml" xmlns:wpg="http://schemas.microsoft.com/office/word/2010/wordprocessingGroup" xmlns:wpi="http://schemas.microsoft.com/office/word/2010/wordprocessingInk" xmlns:wps="http://schemas.microsoft.com/office/word/2010/wordprocessingShape" xmlns:a14="http://schemas.microsoft.com/office/drawing/2010/main" val="0"/>
                         </a:ext>
                       </a:extLst>
                     </a:blip>
@@ -9306,9 +9413,10 @@
           <w:szCs w:val="28"/>
         </w:rPr>
       </w:pPr>
-      <w:bookmarkStart w:id="28" w:name="_Toc453621992"/>
-      <w:bookmarkStart w:id="29" w:name="_Toc454480478"/>
-      <w:bookmarkStart w:id="30" w:name="_Toc507354246"/>
+      <w:bookmarkStart w:id="42" w:name="_Toc453621992"/>
+      <w:bookmarkStart w:id="43" w:name="_Toc454480478"/>
+      <w:bookmarkStart w:id="44" w:name="_Toc507354246"/>
+      <w:bookmarkStart w:id="45" w:name="_Toc508214579"/>
       <w:r>
         <w:rPr>
           <w:sz w:val="28"/>
@@ -9330,9 +9438,10 @@
         </w:rPr>
         <w:t>. Система технического зрения</w:t>
       </w:r>
-      <w:bookmarkEnd w:id="28"/>
-      <w:bookmarkEnd w:id="29"/>
-      <w:bookmarkEnd w:id="30"/>
+      <w:bookmarkEnd w:id="42"/>
+      <w:bookmarkEnd w:id="43"/>
+      <w:bookmarkEnd w:id="44"/>
+      <w:bookmarkEnd w:id="45"/>
     </w:p>
     <w:p>
       <w:pPr>
@@ -9889,7 +9998,7 @@
           <v:shape id="_x0000_i1025" type="#_x0000_t75" style="width:66.55pt;height:39.4pt" o:ole="">
             <v:imagedata r:id="rId16" o:title=""/>
           </v:shape>
-          <o:OLEObject Type="Embed" ProgID="Equation.3" ShapeID="_x0000_i1025" DrawAspect="Content" ObjectID="_1581665968" r:id="rId17"/>
+          <o:OLEObject Type="Embed" ProgID="Equation.3" ShapeID="_x0000_i1025" DrawAspect="Content" ObjectID="_1581956519" r:id="rId17"/>
         </w:object>
       </w:r>
       <w:r>
@@ -10145,7 +10254,7 @@
           <v:shape id="_x0000_i1026" type="#_x0000_t75" style="width:89pt;height:39.4pt" o:ole="">
             <v:imagedata r:id="rId18" o:title=""/>
           </v:shape>
-          <o:OLEObject Type="Embed" ProgID="Equation.3" ShapeID="_x0000_i1026" DrawAspect="Content" ObjectID="_1581665969" r:id="rId19"/>
+          <o:OLEObject Type="Embed" ProgID="Equation.3" ShapeID="_x0000_i1026" DrawAspect="Content" ObjectID="_1581956520" r:id="rId19"/>
         </w:object>
       </w:r>
       <w:r>
@@ -10355,7 +10464,7 @@
           <v:shape id="_x0000_i1027" type="#_x0000_t75" style="width:129.75pt;height:26.5pt" o:ole="">
             <v:imagedata r:id="rId20" o:title=""/>
           </v:shape>
-          <o:OLEObject Type="Embed" ProgID="Equation.3" ShapeID="_x0000_i1027" DrawAspect="Content" ObjectID="_1581665970" r:id="rId21"/>
+          <o:OLEObject Type="Embed" ProgID="Equation.3" ShapeID="_x0000_i1027" DrawAspect="Content" ObjectID="_1581956521" r:id="rId21"/>
         </w:object>
       </w:r>
       <w:r>
@@ -10470,7 +10579,7 @@
           <v:shape id="_x0000_i1028" type="#_x0000_t75" style="width:110.7pt;height:45.5pt" o:ole="">
             <v:imagedata r:id="rId22" o:title=""/>
           </v:shape>
-          <o:OLEObject Type="Embed" ProgID="Equation.3" ShapeID="_x0000_i1028" DrawAspect="Content" ObjectID="_1581665971" r:id="rId23"/>
+          <o:OLEObject Type="Embed" ProgID="Equation.3" ShapeID="_x0000_i1028" DrawAspect="Content" ObjectID="_1581956522" r:id="rId23"/>
         </w:object>
       </w:r>
       <w:r>
@@ -10493,9 +10602,10 @@
           <w:szCs w:val="28"/>
         </w:rPr>
       </w:pPr>
-      <w:bookmarkStart w:id="31" w:name="_Toc453622022"/>
-      <w:bookmarkStart w:id="32" w:name="_Toc454480508"/>
-      <w:bookmarkStart w:id="33" w:name="_Toc507354247"/>
+      <w:bookmarkStart w:id="46" w:name="_Toc453622022"/>
+      <w:bookmarkStart w:id="47" w:name="_Toc454480508"/>
+      <w:bookmarkStart w:id="48" w:name="_Toc507354247"/>
+      <w:bookmarkStart w:id="49" w:name="_Toc508214580"/>
       <w:r>
         <w:rPr>
           <w:sz w:val="28"/>
@@ -10524,9 +10634,10 @@
         </w:rPr>
         <w:t>. Программа микроконтроллерной платы</w:t>
       </w:r>
-      <w:bookmarkEnd w:id="31"/>
-      <w:bookmarkEnd w:id="32"/>
-      <w:bookmarkEnd w:id="33"/>
+      <w:bookmarkEnd w:id="46"/>
+      <w:bookmarkEnd w:id="47"/>
+      <w:bookmarkEnd w:id="48"/>
+      <w:bookmarkEnd w:id="49"/>
     </w:p>
     <w:p>
       <w:pPr>
@@ -10599,7 +10710,7 @@
                     <a:blip r:embed="rId24">
                       <a:extLst>
                         <a:ext uri="{28A0092B-C50C-407E-A947-70E740481C1C}">
-                          <a14:useLocalDpi xmlns:a14="http://schemas.microsoft.com/office/drawing/2010/main" xmlns:wps="http://schemas.microsoft.com/office/word/2010/wordprocessingShape" xmlns:wpi="http://schemas.microsoft.com/office/word/2010/wordprocessingInk" xmlns:wpg="http://schemas.microsoft.com/office/word/2010/wordprocessingGroup" xmlns:w14="http://schemas.microsoft.com/office/word/2010/wordml" xmlns:w="http://schemas.openxmlformats.org/wordprocessingml/2006/main" xmlns:w10="urn:schemas-microsoft-com:office:word" xmlns:wp14="http://schemas.microsoft.com/office/word/2010/wordprocessingDrawing" xmlns:v="urn:schemas-microsoft-com:vml" xmlns:o="urn:schemas-microsoft-com:office:office" xmlns:mc="http://schemas.openxmlformats.org/markup-compatibility/2006" xmlns:wpc="http://schemas.microsoft.com/office/word/2010/wordprocessingCanvas" xmlns="" val="0"/>
+                          <a14:useLocalDpi xmlns="" xmlns:wpc="http://schemas.microsoft.com/office/word/2010/wordprocessingCanvas" xmlns:mc="http://schemas.openxmlformats.org/markup-compatibility/2006" xmlns:o="urn:schemas-microsoft-com:office:office" xmlns:v="urn:schemas-microsoft-com:vml" xmlns:wp14="http://schemas.microsoft.com/office/word/2010/wordprocessingDrawing" xmlns:w10="urn:schemas-microsoft-com:office:word" xmlns:w="http://schemas.openxmlformats.org/wordprocessingml/2006/main" xmlns:w14="http://schemas.microsoft.com/office/word/2010/wordml" xmlns:wpg="http://schemas.microsoft.com/office/word/2010/wordprocessingGroup" xmlns:wpi="http://schemas.microsoft.com/office/word/2010/wordprocessingInk" xmlns:wps="http://schemas.microsoft.com/office/word/2010/wordprocessingShape" xmlns:a14="http://schemas.microsoft.com/office/drawing/2010/main" val="0"/>
                         </a:ext>
                       </a:extLst>
                     </a:blip>
@@ -10757,7 +10868,7 @@
           <v:shape id="_x0000_i1029" type="#_x0000_t75" style="width:103.9pt;height:19.7pt" o:ole="">
             <v:imagedata r:id="rId25" o:title=""/>
           </v:shape>
-          <o:OLEObject Type="Embed" ProgID="Equation.3" ShapeID="_x0000_i1029" DrawAspect="Content" ObjectID="_1581665972" r:id="rId26"/>
+          <o:OLEObject Type="Embed" ProgID="Equation.3" ShapeID="_x0000_i1029" DrawAspect="Content" ObjectID="_1581956523" r:id="rId26"/>
         </w:object>
       </w:r>
       <w:r>
@@ -10997,7 +11108,7 @@
           <v:shape id="_x0000_i1030" type="#_x0000_t75" style="width:58.4pt;height:34.65pt" o:ole="">
             <v:imagedata r:id="rId27" o:title=""/>
           </v:shape>
-          <o:OLEObject Type="Embed" ProgID="Equation.3" ShapeID="_x0000_i1030" DrawAspect="Content" ObjectID="_1581665973" r:id="rId28"/>
+          <o:OLEObject Type="Embed" ProgID="Equation.3" ShapeID="_x0000_i1030" DrawAspect="Content" ObjectID="_1581956524" r:id="rId28"/>
         </w:object>
       </w:r>
       <w:r>
@@ -11026,7 +11137,7 @@
           <v:shape id="_x0000_i1031" type="#_x0000_t75" style="width:61.8pt;height:36.7pt" o:ole="">
             <v:imagedata r:id="rId29" o:title=""/>
           </v:shape>
-          <o:OLEObject Type="Embed" ProgID="Equation.3" ShapeID="_x0000_i1031" DrawAspect="Content" ObjectID="_1581665974" r:id="rId30"/>
+          <o:OLEObject Type="Embed" ProgID="Equation.3" ShapeID="_x0000_i1031" DrawAspect="Content" ObjectID="_1581956525" r:id="rId30"/>
         </w:object>
       </w:r>
       <w:r>
@@ -11518,9 +11629,10 @@
         <w:contextualSpacing/>
         <w:jc w:val="center"/>
       </w:pPr>
-      <w:bookmarkStart w:id="34" w:name="_Toc453622016"/>
-      <w:bookmarkStart w:id="35" w:name="_Toc454480502"/>
-      <w:bookmarkStart w:id="36" w:name="_Toc507354248"/>
+      <w:bookmarkStart w:id="50" w:name="_Toc453622016"/>
+      <w:bookmarkStart w:id="51" w:name="_Toc454480502"/>
+      <w:bookmarkStart w:id="52" w:name="_Toc507354248"/>
+      <w:bookmarkStart w:id="53" w:name="_Toc508214581"/>
       <w:r>
         <w:rPr>
           <w:rFonts w:ascii="Times New Roman" w:hAnsi="Times New Roman"/>
@@ -11539,8 +11651,8 @@
         </w:rPr>
         <w:t xml:space="preserve">. </w:t>
       </w:r>
-      <w:bookmarkEnd w:id="34"/>
-      <w:bookmarkEnd w:id="35"/>
+      <w:bookmarkEnd w:id="50"/>
+      <w:bookmarkEnd w:id="51"/>
       <w:r>
         <w:rPr>
           <w:rFonts w:ascii="Times New Roman" w:hAnsi="Times New Roman"/>
@@ -11550,7 +11662,8 @@
         </w:rPr>
         <w:t>Программное обеспечение бортовой ЭВМ</w:t>
       </w:r>
-      <w:bookmarkEnd w:id="36"/>
+      <w:bookmarkEnd w:id="52"/>
+      <w:bookmarkEnd w:id="53"/>
     </w:p>
     <w:p>
       <w:pPr>
@@ -11562,9 +11675,10 @@
           <w:szCs w:val="28"/>
         </w:rPr>
       </w:pPr>
-      <w:bookmarkStart w:id="37" w:name="_Toc453622017"/>
-      <w:bookmarkStart w:id="38" w:name="_Toc454480503"/>
-      <w:bookmarkStart w:id="39" w:name="_Toc507354249"/>
+      <w:bookmarkStart w:id="54" w:name="_Toc453622017"/>
+      <w:bookmarkStart w:id="55" w:name="_Toc454480503"/>
+      <w:bookmarkStart w:id="56" w:name="_Toc507354249"/>
+      <w:bookmarkStart w:id="57" w:name="_Toc508214582"/>
       <w:r>
         <w:rPr>
           <w:sz w:val="28"/>
@@ -11579,9 +11693,10 @@
         </w:rPr>
         <w:t>.1. Операционная система бортовой ЭВМ</w:t>
       </w:r>
-      <w:bookmarkEnd w:id="37"/>
-      <w:bookmarkEnd w:id="38"/>
-      <w:bookmarkEnd w:id="39"/>
+      <w:bookmarkEnd w:id="54"/>
+      <w:bookmarkEnd w:id="55"/>
+      <w:bookmarkEnd w:id="56"/>
+      <w:bookmarkEnd w:id="57"/>
     </w:p>
     <w:p>
       <w:pPr>
@@ -11677,9 +11792,10 @@
         </w:rPr>
         <w:tab/>
       </w:r>
-      <w:bookmarkStart w:id="40" w:name="_Toc453622018"/>
-      <w:bookmarkStart w:id="41" w:name="_Toc454480504"/>
-      <w:bookmarkStart w:id="42" w:name="_Toc507354250"/>
+      <w:bookmarkStart w:id="58" w:name="_Toc453622018"/>
+      <w:bookmarkStart w:id="59" w:name="_Toc454480504"/>
+      <w:bookmarkStart w:id="60" w:name="_Toc507354250"/>
+      <w:bookmarkStart w:id="61" w:name="_Toc508214583"/>
       <w:r>
         <w:rPr>
           <w:sz w:val="28"/>
@@ -11694,9 +11810,10 @@
         </w:rPr>
         <w:t>.2. Беспроводная точка доступа</w:t>
       </w:r>
-      <w:bookmarkEnd w:id="40"/>
-      <w:bookmarkEnd w:id="41"/>
-      <w:bookmarkEnd w:id="42"/>
+      <w:bookmarkEnd w:id="58"/>
+      <w:bookmarkEnd w:id="59"/>
+      <w:bookmarkEnd w:id="60"/>
+      <w:bookmarkEnd w:id="61"/>
     </w:p>
     <w:p>
       <w:pPr>
@@ -11848,9 +11965,10 @@
           <w:szCs w:val="28"/>
         </w:rPr>
       </w:pPr>
-      <w:bookmarkStart w:id="43" w:name="_Toc453622019"/>
-      <w:bookmarkStart w:id="44" w:name="_Toc454480505"/>
-      <w:bookmarkStart w:id="45" w:name="_Toc507354251"/>
+      <w:bookmarkStart w:id="62" w:name="_Toc453622019"/>
+      <w:bookmarkStart w:id="63" w:name="_Toc454480505"/>
+      <w:bookmarkStart w:id="64" w:name="_Toc507354251"/>
+      <w:bookmarkStart w:id="65" w:name="_Toc508214584"/>
       <w:r>
         <w:rPr>
           <w:sz w:val="28"/>
@@ -11865,7 +11983,7 @@
         </w:rPr>
         <w:t xml:space="preserve">.3. Среда выполнения </w:t>
       </w:r>
-      <w:bookmarkEnd w:id="43"/>
+      <w:bookmarkEnd w:id="62"/>
       <w:r>
         <w:rPr>
           <w:sz w:val="28"/>
@@ -11873,8 +11991,9 @@
         </w:rPr>
         <w:t>программы управления движением МРП</w:t>
       </w:r>
-      <w:bookmarkEnd w:id="44"/>
-      <w:bookmarkEnd w:id="45"/>
+      <w:bookmarkEnd w:id="63"/>
+      <w:bookmarkEnd w:id="64"/>
+      <w:bookmarkEnd w:id="65"/>
     </w:p>
     <w:p>
       <w:pPr>
@@ -11939,7 +12058,8 @@
           <w:szCs w:val="28"/>
         </w:rPr>
       </w:pPr>
-      <w:bookmarkStart w:id="46" w:name="_Toc507354252"/>
+      <w:bookmarkStart w:id="66" w:name="_Toc507354252"/>
+      <w:bookmarkStart w:id="67" w:name="_Toc508214585"/>
       <w:r>
         <w:rPr>
           <w:sz w:val="28"/>
@@ -11961,7 +12081,8 @@
         </w:rPr>
         <w:t>Реализация управляющей программы бортовой ЭВМ</w:t>
       </w:r>
-      <w:bookmarkEnd w:id="46"/>
+      <w:bookmarkEnd w:id="66"/>
+      <w:bookmarkEnd w:id="67"/>
     </w:p>
     <w:p>
       <w:pPr>
@@ -12196,8 +12317,9 @@
           <w:szCs w:val="32"/>
         </w:rPr>
       </w:pPr>
-      <w:bookmarkStart w:id="47" w:name="_Toc454480509"/>
-      <w:bookmarkStart w:id="48" w:name="_Toc507354253"/>
+      <w:bookmarkStart w:id="68" w:name="_Toc454480509"/>
+      <w:bookmarkStart w:id="69" w:name="_Toc507354253"/>
+      <w:bookmarkStart w:id="70" w:name="_Toc508214586"/>
       <w:r>
         <w:rPr>
           <w:rFonts w:ascii="Times New Roman" w:hAnsi="Times New Roman"/>
@@ -12216,8 +12338,9 @@
         </w:rPr>
         <w:t>. Программное обеспечение рабочей станции оператора</w:t>
       </w:r>
-      <w:bookmarkEnd w:id="47"/>
-      <w:bookmarkEnd w:id="48"/>
+      <w:bookmarkEnd w:id="68"/>
+      <w:bookmarkEnd w:id="69"/>
+      <w:bookmarkEnd w:id="70"/>
     </w:p>
     <w:p>
       <w:pPr>
@@ -13416,7 +13539,8 @@
           <w:szCs w:val="32"/>
         </w:rPr>
       </w:pPr>
-      <w:bookmarkStart w:id="49" w:name="_Toc507354254"/>
+      <w:bookmarkStart w:id="71" w:name="_Toc507354254"/>
+      <w:bookmarkStart w:id="72" w:name="_Toc508214587"/>
       <w:r>
         <w:rPr>
           <w:rFonts w:ascii="Times New Roman" w:hAnsi="Times New Roman"/>
@@ -13444,7 +13568,8 @@
         </w:rPr>
         <w:t>Система управляющих команд</w:t>
       </w:r>
-      <w:bookmarkEnd w:id="49"/>
+      <w:bookmarkEnd w:id="71"/>
+      <w:bookmarkEnd w:id="72"/>
     </w:p>
     <w:p>
       <w:pPr>
@@ -15895,7 +16020,8 @@
           <w:szCs w:val="32"/>
         </w:rPr>
       </w:pPr>
-      <w:bookmarkStart w:id="50" w:name="_Toc507354255"/>
+      <w:bookmarkStart w:id="73" w:name="_Toc507354255"/>
+      <w:bookmarkStart w:id="74" w:name="_Toc508214588"/>
       <w:r>
         <w:rPr>
           <w:rFonts w:ascii="Times New Roman" w:hAnsi="Times New Roman"/>
@@ -15923,7 +16049,8 @@
         </w:rPr>
         <w:t>Дополнительные сведения</w:t>
       </w:r>
-      <w:bookmarkEnd w:id="50"/>
+      <w:bookmarkEnd w:id="73"/>
+      <w:bookmarkEnd w:id="74"/>
     </w:p>
     <w:p>
       <w:pPr>
@@ -16359,7 +16486,7 @@
             <w:rPr>
               <w:noProof/>
             </w:rPr>
-            <w:t>28</w:t>
+            <w:t>3</w:t>
           </w:r>
         </w:fldSimple>
       </w:p>
@@ -17660,7 +17787,7 @@
 </file>
 
 <file path=customXml/itemProps1.xml><?xml version="1.0" encoding="utf-8"?>
-<ds:datastoreItem xmlns:ds="http://schemas.openxmlformats.org/officeDocument/2006/customXml" ds:itemID="{AD2D5303-D7C3-4193-8785-86826AF42447}">
+<ds:datastoreItem xmlns:ds="http://schemas.openxmlformats.org/officeDocument/2006/customXml" ds:itemID="{8E438B63-4DF7-4387-84CD-5B65B0BA9584}">
   <ds:schemaRefs>
     <ds:schemaRef ds:uri="http://schemas.openxmlformats.org/officeDocument/2006/bibliography"/>
   </ds:schemaRefs>

</xml_diff>